<commit_message>
Testing inverse laplace. Among other things, realized that there was an issue with units where the input to the inversion algorithm really should be unitless.
</commit_message>
<xml_diff>
--- a/docs/inversion test 2.docx
+++ b/docs/inversion test 2.docx
@@ -1,6 +1,6 @@
 
 <file path=word/document.xml><?xml version="1.0" encoding="utf-8"?>
-<w:document xmlns:wpc="http://schemas.microsoft.com/office/word/2010/wordprocessingCanvas" xmlns:cx="http://schemas.microsoft.com/office/drawing/2014/chartex" xmlns:cx1="http://schemas.microsoft.com/office/drawing/2015/9/8/chartex" xmlns:mc="http://schemas.openxmlformats.org/markup-compatibility/2006" xmlns:o="urn:schemas-microsoft-com:office:office" xmlns:r="http://schemas.openxmlformats.org/officeDocument/2006/relationships" xmlns:m="http://schemas.openxmlformats.org/officeDocument/2006/math" xmlns:v="urn:schemas-microsoft-com:vml" xmlns:wp14="http://schemas.microsoft.com/office/word/2010/wordprocessingDrawing" xmlns:wp="http://schemas.openxmlformats.org/drawingml/2006/wordprocessingDrawing" xmlns:w10="urn:schemas-microsoft-com:office:word" xmlns:w="http://schemas.openxmlformats.org/wordprocessingml/2006/main" xmlns:w14="http://schemas.microsoft.com/office/word/2010/wordml" xmlns:w15="http://schemas.microsoft.com/office/word/2012/wordml" xmlns:w16se="http://schemas.microsoft.com/office/word/2015/wordml/symex" xmlns:wpg="http://schemas.microsoft.com/office/word/2010/wordprocessingGroup" xmlns:wpi="http://schemas.microsoft.com/office/word/2010/wordprocessingInk" xmlns:wne="http://schemas.microsoft.com/office/word/2006/wordml" xmlns:wps="http://schemas.microsoft.com/office/word/2010/wordprocessingShape" mc:Ignorable="w14 w15 w16se wp14">
+<w:document xmlns:wpc="http://schemas.microsoft.com/office/word/2010/wordprocessingCanvas" xmlns:cx="http://schemas.microsoft.com/office/drawing/2014/chartex" xmlns:cx1="http://schemas.microsoft.com/office/drawing/2015/9/8/chartex" xmlns:cx2="http://schemas.microsoft.com/office/drawing/2015/10/21/chartex" xmlns:cx3="http://schemas.microsoft.com/office/drawing/2016/5/9/chartex" xmlns:cx4="http://schemas.microsoft.com/office/drawing/2016/5/10/chartex" xmlns:cx5="http://schemas.microsoft.com/office/drawing/2016/5/11/chartex" xmlns:cx6="http://schemas.microsoft.com/office/drawing/2016/5/12/chartex" xmlns:cx7="http://schemas.microsoft.com/office/drawing/2016/5/13/chartex" xmlns:cx8="http://schemas.microsoft.com/office/drawing/2016/5/14/chartex" xmlns:mc="http://schemas.openxmlformats.org/markup-compatibility/2006" xmlns:aink="http://schemas.microsoft.com/office/drawing/2016/ink" xmlns:am3d="http://schemas.microsoft.com/office/drawing/2017/model3d" xmlns:o="urn:schemas-microsoft-com:office:office" xmlns:r="http://schemas.openxmlformats.org/officeDocument/2006/relationships" xmlns:m="http://schemas.openxmlformats.org/officeDocument/2006/math" xmlns:v="urn:schemas-microsoft-com:vml" xmlns:wp14="http://schemas.microsoft.com/office/word/2010/wordprocessingDrawing" xmlns:wp="http://schemas.openxmlformats.org/drawingml/2006/wordprocessingDrawing" xmlns:w10="urn:schemas-microsoft-com:office:word" xmlns:w="http://schemas.openxmlformats.org/wordprocessingml/2006/main" xmlns:w14="http://schemas.microsoft.com/office/word/2010/wordml" xmlns:w15="http://schemas.microsoft.com/office/word/2012/wordml" xmlns:w16cex="http://schemas.microsoft.com/office/word/2018/wordml/cex" xmlns:w16cid="http://schemas.microsoft.com/office/word/2016/wordml/cid" xmlns:w16="http://schemas.microsoft.com/office/word/2018/wordml" xmlns:w16se="http://schemas.microsoft.com/office/word/2015/wordml/symex" xmlns:wpg="http://schemas.microsoft.com/office/word/2010/wordprocessingGroup" xmlns:wpi="http://schemas.microsoft.com/office/word/2010/wordprocessingInk" xmlns:wne="http://schemas.microsoft.com/office/word/2006/wordml" xmlns:wps="http://schemas.microsoft.com/office/word/2010/wordprocessingShape" mc:Ignorable="w14 w15 w16se w16cid w16 w16cex wp14">
   <w:body>
     <w:p>
       <w:pPr>
@@ -8,8 +8,6 @@
           <w:rFonts w:eastAsiaTheme="minorEastAsia"/>
         </w:rPr>
       </w:pPr>
-      <w:bookmarkStart w:id="0" w:name="_GoBack"/>
-      <w:bookmarkEnd w:id="0"/>
       <w:r>
         <w:rPr>
           <w:rFonts w:eastAsiaTheme="minorEastAsia"/>
@@ -743,13 +741,7 @@
             <w:rPr>
               <w:rFonts w:ascii="Cambria Math" w:eastAsiaTheme="minorEastAsia" w:hAnsi="Cambria Math"/>
             </w:rPr>
-            <m:t>[</m:t>
-          </m:r>
-          <m:r>
-            <w:rPr>
-              <w:rFonts w:ascii="Cambria Math" w:eastAsiaTheme="minorEastAsia" w:hAnsi="Cambria Math"/>
-            </w:rPr>
-            <m:t>1+</m:t>
+            <m:t>[1+</m:t>
           </m:r>
           <m:nary>
             <m:naryPr>
@@ -1672,13 +1664,7 @@
           <w:rPr>
             <w:rFonts w:ascii="Cambria Math" w:eastAsiaTheme="minorEastAsia" w:hAnsi="Cambria Math"/>
           </w:rPr>
-          <m:t>s</m:t>
-        </m:r>
-        <m:r>
-          <w:rPr>
-            <w:rFonts w:ascii="Cambria Math" w:eastAsiaTheme="minorEastAsia" w:hAnsi="Cambria Math"/>
-          </w:rPr>
-          <m:t xml:space="preserve">; </m:t>
+          <m:t xml:space="preserve">s; </m:t>
         </m:r>
         <m:sSub>
           <m:sSubPr>
@@ -1771,7 +1757,24 @@
         </w:rPr>
       </w:pPr>
     </w:p>
-    <w:p/>
+    <w:p>
+      <w:r>
+        <w:t>Rahul:</w:t>
+      </w:r>
+    </w:p>
+    <w:p>
+      <w:r>
+        <w:t xml:space="preserve">Units- </w:t>
+      </w:r>
+      <w:proofErr w:type="spellStart"/>
+      <w:r>
+        <w:t>alphaN</w:t>
+      </w:r>
+      <w:proofErr w:type="spellEnd"/>
+      <w:r>
+        <w:t xml:space="preserve"> = unitless</w:t>
+      </w:r>
+    </w:p>
     <w:sectPr>
       <w:pgSz w:w="12240" w:h="15840"/>
       <w:pgMar w:top="1440" w:right="1440" w:bottom="1440" w:left="1440" w:header="720" w:footer="720" w:gutter="0"/>
@@ -1783,7 +1786,7 @@
 </file>
 
 <file path=word/styles.xml><?xml version="1.0" encoding="utf-8"?>
-<w:styles xmlns:mc="http://schemas.openxmlformats.org/markup-compatibility/2006" xmlns:r="http://schemas.openxmlformats.org/officeDocument/2006/relationships" xmlns:w="http://schemas.openxmlformats.org/wordprocessingml/2006/main" xmlns:w14="http://schemas.microsoft.com/office/word/2010/wordml" xmlns:w15="http://schemas.microsoft.com/office/word/2012/wordml" xmlns:w16se="http://schemas.microsoft.com/office/word/2015/wordml/symex" mc:Ignorable="w14 w15 w16se">
+<w:styles xmlns:mc="http://schemas.openxmlformats.org/markup-compatibility/2006" xmlns:r="http://schemas.openxmlformats.org/officeDocument/2006/relationships" xmlns:w="http://schemas.openxmlformats.org/wordprocessingml/2006/main" xmlns:w14="http://schemas.microsoft.com/office/word/2010/wordml" xmlns:w15="http://schemas.microsoft.com/office/word/2012/wordml" xmlns:w16cex="http://schemas.microsoft.com/office/word/2018/wordml/cex" xmlns:w16cid="http://schemas.microsoft.com/office/word/2016/wordml/cid" xmlns:w16="http://schemas.microsoft.com/office/word/2018/wordml" xmlns:w16se="http://schemas.microsoft.com/office/word/2015/wordml/symex" mc:Ignorable="w14 w15 w16se w16cid w16 w16cex">
   <w:docDefaults>
     <w:rPrDefault>
       <w:rPr>
@@ -1799,7 +1802,7 @@
       </w:pPr>
     </w:pPrDefault>
   </w:docDefaults>
-  <w:latentStyles w:defLockedState="0" w:defUIPriority="99" w:defSemiHidden="0" w:defUnhideWhenUsed="0" w:defQFormat="0" w:count="371">
+  <w:latentStyles w:defLockedState="0" w:defUIPriority="99" w:defSemiHidden="0" w:defUnhideWhenUsed="0" w:defQFormat="0" w:count="376">
     <w:lsdException w:name="Normal" w:uiPriority="0" w:qFormat="1"/>
     <w:lsdException w:name="heading 1" w:uiPriority="9" w:qFormat="1"/>
     <w:lsdException w:name="heading 2" w:semiHidden="1" w:uiPriority="9" w:unhideWhenUsed="1" w:qFormat="1"/>
@@ -1905,7 +1908,6 @@
     <w:lsdException w:name="HTML Sample" w:semiHidden="1" w:unhideWhenUsed="1"/>
     <w:lsdException w:name="HTML Typewriter" w:semiHidden="1" w:unhideWhenUsed="1"/>
     <w:lsdException w:name="HTML Variable" w:semiHidden="1" w:unhideWhenUsed="1"/>
-    <w:lsdException w:name="Normal Table" w:semiHidden="1" w:unhideWhenUsed="1"/>
     <w:lsdException w:name="annotation subject" w:semiHidden="1" w:unhideWhenUsed="1"/>
     <w:lsdException w:name="No List" w:semiHidden="1" w:unhideWhenUsed="1"/>
     <w:lsdException w:name="Outline List 1" w:semiHidden="1" w:unhideWhenUsed="1"/>
@@ -1948,11 +1950,8 @@
     <w:lsdException w:name="Table Contemporary" w:semiHidden="1" w:unhideWhenUsed="1"/>
     <w:lsdException w:name="Table Elegant" w:semiHidden="1" w:unhideWhenUsed="1"/>
     <w:lsdException w:name="Table Professional" w:semiHidden="1" w:unhideWhenUsed="1"/>
-    <w:lsdException w:name="Table Subtle 1" w:semiHidden="1" w:unhideWhenUsed="1"/>
     <w:lsdException w:name="Table Subtle 2" w:semiHidden="1" w:unhideWhenUsed="1"/>
     <w:lsdException w:name="Table Web 1" w:semiHidden="1" w:unhideWhenUsed="1"/>
-    <w:lsdException w:name="Table Web 2" w:semiHidden="1" w:unhideWhenUsed="1"/>
-    <w:lsdException w:name="Table Web 3" w:semiHidden="1" w:unhideWhenUsed="1"/>
     <w:lsdException w:name="Balloon Text" w:semiHidden="1" w:unhideWhenUsed="1"/>
     <w:lsdException w:name="Table Grid" w:uiPriority="39"/>
     <w:lsdException w:name="Table Theme" w:semiHidden="1" w:unhideWhenUsed="1"/>
@@ -2171,6 +2170,11 @@
     <w:lsdException w:name="List Table 5 Dark Accent 6" w:uiPriority="50"/>
     <w:lsdException w:name="List Table 6 Colorful Accent 6" w:uiPriority="51"/>
     <w:lsdException w:name="List Table 7 Colorful Accent 6" w:uiPriority="52"/>
+    <w:lsdException w:name="Mention" w:semiHidden="1" w:unhideWhenUsed="1"/>
+    <w:lsdException w:name="Smart Hyperlink" w:semiHidden="1" w:unhideWhenUsed="1"/>
+    <w:lsdException w:name="Hashtag" w:semiHidden="1" w:unhideWhenUsed="1"/>
+    <w:lsdException w:name="Unresolved Mention" w:semiHidden="1" w:unhideWhenUsed="1"/>
+    <w:lsdException w:name="Smart Link" w:semiHidden="1" w:unhideWhenUsed="1"/>
   </w:latentStyles>
   <w:style w:type="paragraph" w:default="1" w:styleId="Normal">
     <w:name w:val="Normal"/>

</xml_diff>

<commit_message>
Pretty solid confirmation that my numerical inversion is working. THe only question is trying to figure why the analytic solution doesn't match up with. I did confirm on wolfram alpha with selective points that the numerical solution is correct.
</commit_message>
<xml_diff>
--- a/docs/inversion test 2.docx
+++ b/docs/inversion test 2.docx
@@ -61,7 +61,13 @@
               <w:rPr>
                 <w:rFonts w:ascii="Cambria Math" w:hAnsi="Cambria Math"/>
               </w:rPr>
-              <m:t xml:space="preserve">F </m:t>
+              <m:t>F</m:t>
+            </m:r>
+            <m:r>
+              <w:rPr>
+                <w:rFonts w:ascii="Cambria Math" w:hAnsi="Cambria Math"/>
+              </w:rPr>
+              <m:t xml:space="preserve"> </m:t>
             </m:r>
           </m:e>
         </m:acc>
@@ -178,7 +184,19 @@
           <w:rPr>
             <w:rFonts w:ascii="Cambria Math" w:eastAsiaTheme="minorEastAsia" w:hAnsi="Cambria Math"/>
           </w:rPr>
-          <m:t>-8α</m:t>
+          <m:t>-</m:t>
+        </m:r>
+        <m:r>
+          <w:rPr>
+            <w:rFonts w:ascii="Cambria Math" w:eastAsiaTheme="minorEastAsia" w:hAnsi="Cambria Math"/>
+          </w:rPr>
+          <m:t>8</m:t>
+        </m:r>
+        <m:r>
+          <w:rPr>
+            <w:rFonts w:ascii="Cambria Math" w:eastAsiaTheme="minorEastAsia" w:hAnsi="Cambria Math"/>
+          </w:rPr>
+          <m:t>α</m:t>
         </m:r>
         <m:sSub>
           <m:sSubPr>
@@ -232,7 +250,13 @@
                   <w:rPr>
                     <w:rFonts w:ascii="Cambria Math" w:eastAsiaTheme="minorEastAsia" w:hAnsi="Cambria Math"/>
                   </w:rPr>
-                  <m:t xml:space="preserve">s </m:t>
+                  <m:t>s</m:t>
+                </m:r>
+                <m:r>
+                  <w:rPr>
+                    <w:rFonts w:ascii="Cambria Math" w:eastAsiaTheme="minorEastAsia" w:hAnsi="Cambria Math"/>
+                  </w:rPr>
+                  <m:t xml:space="preserve"> </m:t>
                 </m:r>
               </m:e>
             </m:rad>
@@ -332,7 +356,19 @@
           <w:rPr>
             <w:rFonts w:ascii="Cambria Math" w:eastAsiaTheme="minorEastAsia" w:hAnsi="Cambria Math"/>
           </w:rPr>
-          <m:t>-2α</m:t>
+          <m:t>-</m:t>
+        </m:r>
+        <m:r>
+          <w:rPr>
+            <w:rFonts w:ascii="Cambria Math" w:eastAsiaTheme="minorEastAsia" w:hAnsi="Cambria Math"/>
+          </w:rPr>
+          <m:t>2</m:t>
+        </m:r>
+        <m:r>
+          <w:rPr>
+            <w:rFonts w:ascii="Cambria Math" w:eastAsiaTheme="minorEastAsia" w:hAnsi="Cambria Math"/>
+          </w:rPr>
+          <m:t>α</m:t>
         </m:r>
         <m:sSub>
           <m:sSubPr>
@@ -386,7 +422,13 @@
                   <w:rPr>
                     <w:rFonts w:ascii="Cambria Math" w:eastAsiaTheme="minorEastAsia" w:hAnsi="Cambria Math"/>
                   </w:rPr>
-                  <m:t xml:space="preserve">s </m:t>
+                  <m:t>s</m:t>
+                </m:r>
+                <m:r>
+                  <w:rPr>
+                    <w:rFonts w:ascii="Cambria Math" w:eastAsiaTheme="minorEastAsia" w:hAnsi="Cambria Math"/>
+                  </w:rPr>
+                  <m:t xml:space="preserve"> </m:t>
                 </m:r>
               </m:e>
             </m:rad>
@@ -530,7 +572,13 @@
           <w:rPr>
             <w:rFonts w:ascii="Cambria Math" w:eastAsiaTheme="minorEastAsia" w:hAnsi="Cambria Math"/>
           </w:rPr>
-          <m:t>α=</m:t>
+          <m:t>α</m:t>
+        </m:r>
+        <m:r>
+          <w:rPr>
+            <w:rFonts w:ascii="Cambria Math" w:eastAsiaTheme="minorEastAsia" w:hAnsi="Cambria Math"/>
+          </w:rPr>
+          <m:t>=</m:t>
         </m:r>
         <m:f>
           <m:fPr>
@@ -641,7 +689,25 @@
                 <w:rPr>
                   <w:rFonts w:ascii="Cambria Math" w:eastAsiaTheme="minorEastAsia" w:hAnsi="Cambria Math"/>
                 </w:rPr>
-                <m:t>F(t)</m:t>
+                <m:t>F</m:t>
+              </m:r>
+              <m:r>
+                <w:rPr>
+                  <w:rFonts w:ascii="Cambria Math" w:eastAsiaTheme="minorEastAsia" w:hAnsi="Cambria Math"/>
+                </w:rPr>
+                <m:t>(</m:t>
+              </m:r>
+              <m:r>
+                <w:rPr>
+                  <w:rFonts w:ascii="Cambria Math" w:eastAsiaTheme="minorEastAsia" w:hAnsi="Cambria Math"/>
+                </w:rPr>
+                <m:t>t</m:t>
+              </m:r>
+              <m:r>
+                <w:rPr>
+                  <w:rFonts w:ascii="Cambria Math" w:eastAsiaTheme="minorEastAsia" w:hAnsi="Cambria Math"/>
+                </w:rPr>
+                <m:t>)</m:t>
               </m:r>
             </m:num>
             <m:den>
@@ -947,7 +1013,14 @@
                   <w:rFonts w:ascii="Cambria Math" w:eastAsiaTheme="minorEastAsia" w:hAnsi="Cambria Math"/>
                   <w:sz w:val="20"/>
                 </w:rPr>
-                <m:t xml:space="preserve">n </m:t>
+                <m:t>n</m:t>
+              </m:r>
+              <m:r>
+                <w:rPr>
+                  <w:rFonts w:ascii="Cambria Math" w:eastAsiaTheme="minorEastAsia" w:hAnsi="Cambria Math"/>
+                  <w:sz w:val="20"/>
+                </w:rPr>
+                <m:t xml:space="preserve"> </m:t>
               </m:r>
             </m:sub>
           </m:sSub>
@@ -1158,7 +1231,14 @@
                           <w:rFonts w:ascii="Cambria Math" w:eastAsiaTheme="minorEastAsia" w:hAnsi="Cambria Math"/>
                           <w:sz w:val="20"/>
                         </w:rPr>
-                        <m:t xml:space="preserve">s </m:t>
+                        <m:t>s</m:t>
+                      </m:r>
+                      <m:r>
+                        <w:rPr>
+                          <w:rFonts w:ascii="Cambria Math" w:eastAsiaTheme="minorEastAsia" w:hAnsi="Cambria Math"/>
+                          <w:sz w:val="20"/>
+                        </w:rPr>
+                        <m:t xml:space="preserve"> </m:t>
                       </m:r>
                     </m:sub>
                   </m:sSub>
@@ -1205,7 +1285,14 @@
                       <w:rFonts w:ascii="Cambria Math" w:eastAsiaTheme="minorEastAsia" w:hAnsi="Cambria Math"/>
                       <w:sz w:val="20"/>
                     </w:rPr>
-                    <m:t xml:space="preserve">n  </m:t>
+                    <m:t>n</m:t>
+                  </m:r>
+                  <m:r>
+                    <w:rPr>
+                      <w:rFonts w:ascii="Cambria Math" w:eastAsiaTheme="minorEastAsia" w:hAnsi="Cambria Math"/>
+                      <w:sz w:val="20"/>
+                    </w:rPr>
+                    <m:t xml:space="preserve">  </m:t>
                   </m:r>
                 </m:sub>
                 <m:sup>
@@ -1223,7 +1310,14 @@
                   <w:rFonts w:ascii="Cambria Math" w:eastAsiaTheme="minorEastAsia" w:hAnsi="Cambria Math"/>
                   <w:sz w:val="20"/>
                 </w:rPr>
-                <m:t>-(1-2</m:t>
+                <m:t>-</m:t>
+              </m:r>
+              <m:r>
+                <w:rPr>
+                  <w:rFonts w:ascii="Cambria Math" w:eastAsiaTheme="minorEastAsia" w:hAnsi="Cambria Math"/>
+                  <w:sz w:val="20"/>
+                </w:rPr>
+                <m:t>(1-2</m:t>
               </m:r>
               <m:sSub>
                 <m:sSubPr>
@@ -1664,7 +1758,13 @@
           <w:rPr>
             <w:rFonts w:ascii="Cambria Math" w:eastAsiaTheme="minorEastAsia" w:hAnsi="Cambria Math"/>
           </w:rPr>
-          <m:t xml:space="preserve">s; </m:t>
+          <m:t>s</m:t>
+        </m:r>
+        <m:r>
+          <w:rPr>
+            <w:rFonts w:ascii="Cambria Math" w:eastAsiaTheme="minorEastAsia" w:hAnsi="Cambria Math"/>
+          </w:rPr>
+          <m:t xml:space="preserve">; </m:t>
         </m:r>
         <m:sSub>
           <m:sSubPr>
@@ -1696,7 +1796,19 @@
           <w:rPr>
             <w:rFonts w:ascii="Cambria Math" w:eastAsiaTheme="minorEastAsia" w:hAnsi="Cambria Math"/>
           </w:rPr>
-          <m:t xml:space="preserve">=7MPa; </m:t>
+          <m:t>=7</m:t>
+        </m:r>
+        <m:r>
+          <w:rPr>
+            <w:rFonts w:ascii="Cambria Math" w:eastAsiaTheme="minorEastAsia" w:hAnsi="Cambria Math"/>
+          </w:rPr>
+          <m:t>MPa</m:t>
+        </m:r>
+        <m:r>
+          <w:rPr>
+            <w:rFonts w:ascii="Cambria Math" w:eastAsiaTheme="minorEastAsia" w:hAnsi="Cambria Math"/>
+          </w:rPr>
+          <m:t xml:space="preserve">; </m:t>
         </m:r>
         <m:sSub>
           <m:sSubPr>
@@ -1775,6 +1887,847 @@
         <w:t xml:space="preserve"> = unitless</w:t>
       </w:r>
     </w:p>
+    <w:p>
+      <w:r>
+        <w:t>An = 1*1/1 *1/(alphaN2-1) =  1/(alphaN2-1) = unitless</w:t>
+      </w:r>
+    </w:p>
+    <w:p>
+      <w:r>
+        <w:t>Eps0 unitless</w:t>
+      </w:r>
+    </w:p>
+    <w:p>
+      <w:r>
+        <w:t>So F(t) units are a*a*Es = m^2 * Pa</w:t>
+      </w:r>
+    </w:p>
+    <w:p>
+      <w:r>
+        <w:t>1 Pa = N/m2</w:t>
+      </w:r>
+    </w:p>
+    <w:p>
+      <w:r>
+        <w:t>So F(t) is in N</w:t>
+      </w:r>
+    </w:p>
+    <w:p/>
+    <w:p>
+      <w:r>
+        <w:t>Es*a2 = 7e6 * 0.003^2 N = 63 N</w:t>
+      </w:r>
+    </w:p>
+    <w:p>
+      <w:pPr>
+        <w:rPr>
+          <w:rFonts w:eastAsiaTheme="minorEastAsia"/>
+        </w:rPr>
+      </w:pPr>
+      <m:oMathPara>
+        <m:oMath>
+          <m:acc>
+            <m:accPr>
+              <m:chr m:val="̃"/>
+              <m:ctrlPr>
+                <w:rPr>
+                  <w:rFonts w:ascii="Cambria Math" w:hAnsi="Cambria Math"/>
+                  <w:i/>
+                </w:rPr>
+              </m:ctrlPr>
+            </m:accPr>
+            <m:e>
+              <m:r>
+                <w:rPr>
+                  <w:rFonts w:ascii="Cambria Math" w:hAnsi="Cambria Math"/>
+                </w:rPr>
+                <m:t xml:space="preserve">F </m:t>
+              </m:r>
+            </m:e>
+          </m:acc>
+          <m:d>
+            <m:dPr>
+              <m:ctrlPr>
+                <w:rPr>
+                  <w:rFonts w:ascii="Cambria Math" w:hAnsi="Cambria Math"/>
+                  <w:i/>
+                </w:rPr>
+              </m:ctrlPr>
+            </m:dPr>
+            <m:e>
+              <m:r>
+                <w:rPr>
+                  <w:rFonts w:ascii="Cambria Math" w:hAnsi="Cambria Math"/>
+                </w:rPr>
+                <m:t>s</m:t>
+              </m:r>
+            </m:e>
+          </m:d>
+          <m:r>
+            <w:rPr>
+              <w:rFonts w:ascii="Cambria Math" w:hAnsi="Cambria Math"/>
+            </w:rPr>
+            <m:t>=</m:t>
+          </m:r>
+          <m:acc>
+            <m:accPr>
+              <m:chr m:val="̃"/>
+              <m:ctrlPr>
+                <w:rPr>
+                  <w:rFonts w:ascii="Cambria Math" w:hAnsi="Cambria Math"/>
+                  <w:i/>
+                </w:rPr>
+              </m:ctrlPr>
+            </m:accPr>
+            <m:e>
+              <m:r>
+                <w:rPr>
+                  <w:rFonts w:ascii="Cambria Math" w:hAnsi="Cambria Math"/>
+                </w:rPr>
+                <m:t>ε</m:t>
+              </m:r>
+            </m:e>
+          </m:acc>
+          <m:r>
+            <m:rPr>
+              <m:sty m:val="p"/>
+            </m:rPr>
+            <w:rPr>
+              <w:rFonts w:ascii="Cambria Math" w:eastAsiaTheme="minorEastAsia" w:hAnsi="Cambria Math"/>
+            </w:rPr>
+            <m:t xml:space="preserve"> (s)</m:t>
+          </m:r>
+          <m:r>
+            <m:rPr>
+              <m:sty m:val="p"/>
+            </m:rPr>
+            <w:rPr>
+              <w:rFonts w:ascii="Cambria Math" w:eastAsiaTheme="minorEastAsia"/>
+            </w:rPr>
+            <m:t>[3</m:t>
+          </m:r>
+          <m:sSub>
+            <m:sSubPr>
+              <m:ctrlPr>
+                <w:rPr>
+                  <w:rFonts w:ascii="Cambria Math" w:eastAsiaTheme="minorEastAsia" w:hAnsi="Cambria Math"/>
+                  <w:i/>
+                </w:rPr>
+              </m:ctrlPr>
+            </m:sSubPr>
+            <m:e>
+              <m:r>
+                <w:rPr>
+                  <w:rFonts w:ascii="Cambria Math" w:eastAsiaTheme="minorEastAsia" w:hAnsi="Cambria Math"/>
+                </w:rPr>
+                <m:t>I</m:t>
+              </m:r>
+            </m:e>
+            <m:sub>
+              <m:r>
+                <w:rPr>
+                  <w:rFonts w:ascii="Cambria Math" w:eastAsiaTheme="minorEastAsia" w:hAnsi="Cambria Math"/>
+                </w:rPr>
+                <m:t>0</m:t>
+              </m:r>
+            </m:sub>
+          </m:sSub>
+          <m:d>
+            <m:dPr>
+              <m:ctrlPr>
+                <w:rPr>
+                  <w:rFonts w:ascii="Cambria Math" w:eastAsiaTheme="minorEastAsia" w:hAnsi="Cambria Math"/>
+                  <w:i/>
+                </w:rPr>
+              </m:ctrlPr>
+            </m:dPr>
+            <m:e>
+              <m:rad>
+                <m:radPr>
+                  <m:degHide m:val="1"/>
+                  <m:ctrlPr>
+                    <w:rPr>
+                      <w:rFonts w:ascii="Cambria Math" w:eastAsiaTheme="minorEastAsia" w:hAnsi="Cambria Math"/>
+                      <w:i/>
+                    </w:rPr>
+                  </m:ctrlPr>
+                </m:radPr>
+                <m:deg/>
+                <m:e>
+                  <m:r>
+                    <w:rPr>
+                      <w:rFonts w:ascii="Cambria Math" w:eastAsiaTheme="minorEastAsia" w:hAnsi="Cambria Math"/>
+                    </w:rPr>
+                    <m:t>s</m:t>
+                  </m:r>
+                </m:e>
+              </m:rad>
+            </m:e>
+          </m:d>
+          <m:r>
+            <w:rPr>
+              <w:rFonts w:ascii="Cambria Math" w:eastAsiaTheme="minorEastAsia" w:hAnsi="Cambria Math"/>
+            </w:rPr>
+            <m:t>-8α</m:t>
+          </m:r>
+          <m:sSub>
+            <m:sSubPr>
+              <m:ctrlPr>
+                <w:rPr>
+                  <w:rFonts w:ascii="Cambria Math" w:eastAsiaTheme="minorEastAsia" w:hAnsi="Cambria Math"/>
+                  <w:i/>
+                </w:rPr>
+              </m:ctrlPr>
+            </m:sSubPr>
+            <m:e>
+              <m:r>
+                <w:rPr>
+                  <w:rFonts w:ascii="Cambria Math" w:eastAsiaTheme="minorEastAsia" w:hAnsi="Cambria Math"/>
+                </w:rPr>
+                <m:t>I</m:t>
+              </m:r>
+            </m:e>
+            <m:sub>
+              <m:r>
+                <w:rPr>
+                  <w:rFonts w:ascii="Cambria Math" w:eastAsiaTheme="minorEastAsia" w:hAnsi="Cambria Math"/>
+                </w:rPr>
+                <m:t>1</m:t>
+              </m:r>
+            </m:sub>
+          </m:sSub>
+          <m:d>
+            <m:dPr>
+              <m:ctrlPr>
+                <w:rPr>
+                  <w:rFonts w:ascii="Cambria Math" w:eastAsiaTheme="minorEastAsia" w:hAnsi="Cambria Math"/>
+                  <w:i/>
+                </w:rPr>
+              </m:ctrlPr>
+            </m:dPr>
+            <m:e>
+              <m:rad>
+                <m:radPr>
+                  <m:degHide m:val="1"/>
+                  <m:ctrlPr>
+                    <w:rPr>
+                      <w:rFonts w:ascii="Cambria Math" w:eastAsiaTheme="minorEastAsia" w:hAnsi="Cambria Math"/>
+                      <w:i/>
+                    </w:rPr>
+                  </m:ctrlPr>
+                </m:radPr>
+                <m:deg/>
+                <m:e>
+                  <m:r>
+                    <w:rPr>
+                      <w:rFonts w:ascii="Cambria Math" w:eastAsiaTheme="minorEastAsia" w:hAnsi="Cambria Math"/>
+                    </w:rPr>
+                    <m:t xml:space="preserve">s </m:t>
+                  </m:r>
+                </m:e>
+              </m:rad>
+            </m:e>
+          </m:d>
+          <m:r>
+            <w:rPr>
+              <w:rFonts w:ascii="Cambria Math" w:eastAsiaTheme="minorEastAsia" w:hAnsi="Cambria Math"/>
+            </w:rPr>
+            <m:t>/</m:t>
+          </m:r>
+          <m:rad>
+            <m:radPr>
+              <m:degHide m:val="1"/>
+              <m:ctrlPr>
+                <w:rPr>
+                  <w:rFonts w:ascii="Cambria Math" w:eastAsiaTheme="minorEastAsia" w:hAnsi="Cambria Math"/>
+                  <w:i/>
+                </w:rPr>
+              </m:ctrlPr>
+            </m:radPr>
+            <m:deg/>
+            <m:e>
+              <m:r>
+                <w:rPr>
+                  <w:rFonts w:ascii="Cambria Math" w:eastAsiaTheme="minorEastAsia" w:hAnsi="Cambria Math"/>
+                </w:rPr>
+                <m:t>s</m:t>
+              </m:r>
+            </m:e>
+          </m:rad>
+          <m:r>
+            <w:rPr>
+              <w:rFonts w:ascii="Cambria Math" w:eastAsiaTheme="minorEastAsia" w:hAnsi="Cambria Math"/>
+            </w:rPr>
+            <m:t>]/[</m:t>
+          </m:r>
+          <m:sSub>
+            <m:sSubPr>
+              <m:ctrlPr>
+                <w:rPr>
+                  <w:rFonts w:ascii="Cambria Math" w:eastAsiaTheme="minorEastAsia" w:hAnsi="Cambria Math"/>
+                  <w:i/>
+                </w:rPr>
+              </m:ctrlPr>
+            </m:sSubPr>
+            <m:e>
+              <m:r>
+                <w:rPr>
+                  <w:rFonts w:ascii="Cambria Math" w:eastAsiaTheme="minorEastAsia" w:hAnsi="Cambria Math"/>
+                </w:rPr>
+                <m:t>I</m:t>
+              </m:r>
+            </m:e>
+            <m:sub>
+              <m:r>
+                <w:rPr>
+                  <w:rFonts w:ascii="Cambria Math" w:eastAsiaTheme="minorEastAsia" w:hAnsi="Cambria Math"/>
+                </w:rPr>
+                <m:t>0</m:t>
+              </m:r>
+            </m:sub>
+          </m:sSub>
+          <m:d>
+            <m:dPr>
+              <m:ctrlPr>
+                <w:rPr>
+                  <w:rFonts w:ascii="Cambria Math" w:eastAsiaTheme="minorEastAsia" w:hAnsi="Cambria Math"/>
+                  <w:i/>
+                </w:rPr>
+              </m:ctrlPr>
+            </m:dPr>
+            <m:e>
+              <m:rad>
+                <m:radPr>
+                  <m:degHide m:val="1"/>
+                  <m:ctrlPr>
+                    <w:rPr>
+                      <w:rFonts w:ascii="Cambria Math" w:eastAsiaTheme="minorEastAsia" w:hAnsi="Cambria Math"/>
+                      <w:i/>
+                    </w:rPr>
+                  </m:ctrlPr>
+                </m:radPr>
+                <m:deg/>
+                <m:e>
+                  <m:r>
+                    <w:rPr>
+                      <w:rFonts w:ascii="Cambria Math" w:eastAsiaTheme="minorEastAsia" w:hAnsi="Cambria Math"/>
+                    </w:rPr>
+                    <m:t>s</m:t>
+                  </m:r>
+                </m:e>
+              </m:rad>
+            </m:e>
+          </m:d>
+          <m:r>
+            <w:rPr>
+              <w:rFonts w:ascii="Cambria Math" w:eastAsiaTheme="minorEastAsia" w:hAnsi="Cambria Math"/>
+            </w:rPr>
+            <m:t>-2α</m:t>
+          </m:r>
+          <m:sSub>
+            <m:sSubPr>
+              <m:ctrlPr>
+                <w:rPr>
+                  <w:rFonts w:ascii="Cambria Math" w:eastAsiaTheme="minorEastAsia" w:hAnsi="Cambria Math"/>
+                  <w:i/>
+                </w:rPr>
+              </m:ctrlPr>
+            </m:sSubPr>
+            <m:e>
+              <m:r>
+                <w:rPr>
+                  <w:rFonts w:ascii="Cambria Math" w:eastAsiaTheme="minorEastAsia" w:hAnsi="Cambria Math"/>
+                </w:rPr>
+                <m:t>I</m:t>
+              </m:r>
+            </m:e>
+            <m:sub>
+              <m:r>
+                <w:rPr>
+                  <w:rFonts w:ascii="Cambria Math" w:eastAsiaTheme="minorEastAsia" w:hAnsi="Cambria Math"/>
+                </w:rPr>
+                <m:t>1</m:t>
+              </m:r>
+            </m:sub>
+          </m:sSub>
+          <m:d>
+            <m:dPr>
+              <m:ctrlPr>
+                <w:rPr>
+                  <w:rFonts w:ascii="Cambria Math" w:eastAsiaTheme="minorEastAsia" w:hAnsi="Cambria Math"/>
+                  <w:i/>
+                </w:rPr>
+              </m:ctrlPr>
+            </m:dPr>
+            <m:e>
+              <m:rad>
+                <m:radPr>
+                  <m:degHide m:val="1"/>
+                  <m:ctrlPr>
+                    <w:rPr>
+                      <w:rFonts w:ascii="Cambria Math" w:eastAsiaTheme="minorEastAsia" w:hAnsi="Cambria Math"/>
+                      <w:i/>
+                    </w:rPr>
+                  </m:ctrlPr>
+                </m:radPr>
+                <m:deg/>
+                <m:e>
+                  <m:r>
+                    <w:rPr>
+                      <w:rFonts w:ascii="Cambria Math" w:eastAsiaTheme="minorEastAsia" w:hAnsi="Cambria Math"/>
+                    </w:rPr>
+                    <m:t xml:space="preserve">s </m:t>
+                  </m:r>
+                </m:e>
+              </m:rad>
+            </m:e>
+          </m:d>
+          <m:r>
+            <w:rPr>
+              <w:rFonts w:ascii="Cambria Math" w:eastAsiaTheme="minorEastAsia" w:hAnsi="Cambria Math"/>
+            </w:rPr>
+            <m:t>/</m:t>
+          </m:r>
+          <m:rad>
+            <m:radPr>
+              <m:degHide m:val="1"/>
+              <m:ctrlPr>
+                <w:rPr>
+                  <w:rFonts w:ascii="Cambria Math" w:eastAsiaTheme="minorEastAsia" w:hAnsi="Cambria Math"/>
+                  <w:i/>
+                </w:rPr>
+              </m:ctrlPr>
+            </m:radPr>
+            <m:deg/>
+            <m:e>
+              <m:r>
+                <w:rPr>
+                  <w:rFonts w:ascii="Cambria Math" w:eastAsiaTheme="minorEastAsia" w:hAnsi="Cambria Math"/>
+                </w:rPr>
+                <m:t>s</m:t>
+              </m:r>
+            </m:e>
+          </m:rad>
+          <m:r>
+            <w:rPr>
+              <w:rFonts w:ascii="Cambria Math" w:eastAsiaTheme="minorEastAsia" w:hAnsi="Cambria Math"/>
+            </w:rPr>
+            <m:t>]</m:t>
+          </m:r>
+        </m:oMath>
+      </m:oMathPara>
+    </w:p>
+    <w:p>
+      <w:pPr>
+        <w:rPr>
+          <w:rFonts w:eastAsiaTheme="minorEastAsia"/>
+        </w:rPr>
+      </w:pPr>
+      <m:oMathPara>
+        <m:oMath>
+          <m:acc>
+            <m:accPr>
+              <m:chr m:val="̃"/>
+              <m:ctrlPr>
+                <w:rPr>
+                  <w:rFonts w:ascii="Cambria Math" w:hAnsi="Cambria Math"/>
+                  <w:i/>
+                </w:rPr>
+              </m:ctrlPr>
+            </m:accPr>
+            <m:e>
+              <m:r>
+                <w:rPr>
+                  <w:rFonts w:ascii="Cambria Math" w:hAnsi="Cambria Math"/>
+                </w:rPr>
+                <m:t xml:space="preserve">F </m:t>
+              </m:r>
+            </m:e>
+          </m:acc>
+          <m:d>
+            <m:dPr>
+              <m:ctrlPr>
+                <w:rPr>
+                  <w:rFonts w:ascii="Cambria Math" w:hAnsi="Cambria Math"/>
+                  <w:i/>
+                </w:rPr>
+              </m:ctrlPr>
+            </m:dPr>
+            <m:e>
+              <m:r>
+                <w:rPr>
+                  <w:rFonts w:ascii="Cambria Math" w:hAnsi="Cambria Math"/>
+                </w:rPr>
+                <m:t>s</m:t>
+              </m:r>
+            </m:e>
+          </m:d>
+          <m:r>
+            <w:rPr>
+              <w:rFonts w:ascii="Cambria Math" w:hAnsi="Cambria Math"/>
+            </w:rPr>
+            <m:t>=</m:t>
+          </m:r>
+          <m:r>
+            <w:rPr>
+              <w:rFonts w:ascii="Cambria Math" w:hAnsi="Cambria Math"/>
+            </w:rPr>
+            <m:t>-</m:t>
+          </m:r>
+          <m:f>
+            <m:fPr>
+              <m:type m:val="skw"/>
+              <m:ctrlPr>
+                <w:rPr>
+                  <w:rFonts w:ascii="Cambria Math" w:eastAsiaTheme="minorEastAsia" w:hAnsi="Cambria Math"/>
+                  <w:i/>
+                </w:rPr>
+              </m:ctrlPr>
+            </m:fPr>
+            <m:num>
+              <m:r>
+                <w:rPr>
+                  <w:rFonts w:ascii="Cambria Math" w:eastAsiaTheme="minorEastAsia" w:hAnsi="Cambria Math"/>
+                </w:rPr>
+                <m:t>0.001</m:t>
+              </m:r>
+            </m:num>
+            <m:den>
+              <m:r>
+                <w:rPr>
+                  <w:rFonts w:ascii="Cambria Math" w:eastAsiaTheme="minorEastAsia" w:hAnsi="Cambria Math"/>
+                </w:rPr>
+                <m:t>s</m:t>
+              </m:r>
+            </m:den>
+          </m:f>
+          <m:r>
+            <m:rPr>
+              <m:sty m:val="p"/>
+            </m:rPr>
+            <w:rPr>
+              <w:rFonts w:ascii="Cambria Math" w:eastAsiaTheme="minorEastAsia"/>
+            </w:rPr>
+            <m:t>[3</m:t>
+          </m:r>
+          <m:sSub>
+            <m:sSubPr>
+              <m:ctrlPr>
+                <w:rPr>
+                  <w:rFonts w:ascii="Cambria Math" w:eastAsiaTheme="minorEastAsia" w:hAnsi="Cambria Math"/>
+                  <w:i/>
+                </w:rPr>
+              </m:ctrlPr>
+            </m:sSubPr>
+            <m:e>
+              <m:r>
+                <w:rPr>
+                  <w:rFonts w:ascii="Cambria Math" w:eastAsiaTheme="minorEastAsia" w:hAnsi="Cambria Math"/>
+                </w:rPr>
+                <m:t>I</m:t>
+              </m:r>
+            </m:e>
+            <m:sub>
+              <m:r>
+                <w:rPr>
+                  <w:rFonts w:ascii="Cambria Math" w:eastAsiaTheme="minorEastAsia" w:hAnsi="Cambria Math"/>
+                </w:rPr>
+                <m:t>0</m:t>
+              </m:r>
+            </m:sub>
+          </m:sSub>
+          <m:d>
+            <m:dPr>
+              <m:ctrlPr>
+                <w:rPr>
+                  <w:rFonts w:ascii="Cambria Math" w:eastAsiaTheme="minorEastAsia" w:hAnsi="Cambria Math"/>
+                  <w:i/>
+                </w:rPr>
+              </m:ctrlPr>
+            </m:dPr>
+            <m:e>
+              <m:rad>
+                <m:radPr>
+                  <m:degHide m:val="1"/>
+                  <m:ctrlPr>
+                    <w:rPr>
+                      <w:rFonts w:ascii="Cambria Math" w:eastAsiaTheme="minorEastAsia" w:hAnsi="Cambria Math"/>
+                      <w:i/>
+                    </w:rPr>
+                  </m:ctrlPr>
+                </m:radPr>
+                <m:deg/>
+                <m:e>
+                  <m:r>
+                    <w:rPr>
+                      <w:rFonts w:ascii="Cambria Math" w:eastAsiaTheme="minorEastAsia" w:hAnsi="Cambria Math"/>
+                    </w:rPr>
+                    <m:t>s</m:t>
+                  </m:r>
+                </m:e>
+              </m:rad>
+            </m:e>
+          </m:d>
+          <m:r>
+            <w:rPr>
+              <w:rFonts w:ascii="Cambria Math" w:eastAsiaTheme="minorEastAsia" w:hAnsi="Cambria Math"/>
+            </w:rPr>
+            <m:t>-</m:t>
+          </m:r>
+          <m:r>
+            <w:rPr>
+              <w:rFonts w:ascii="Cambria Math" w:eastAsiaTheme="minorEastAsia" w:hAnsi="Cambria Math"/>
+            </w:rPr>
+            <m:t>4</m:t>
+          </m:r>
+          <m:sSub>
+            <m:sSubPr>
+              <m:ctrlPr>
+                <w:rPr>
+                  <w:rFonts w:ascii="Cambria Math" w:eastAsiaTheme="minorEastAsia" w:hAnsi="Cambria Math"/>
+                  <w:i/>
+                </w:rPr>
+              </m:ctrlPr>
+            </m:sSubPr>
+            <m:e>
+              <m:r>
+                <w:rPr>
+                  <w:rFonts w:ascii="Cambria Math" w:eastAsiaTheme="minorEastAsia" w:hAnsi="Cambria Math"/>
+                </w:rPr>
+                <m:t>I</m:t>
+              </m:r>
+            </m:e>
+            <m:sub>
+              <m:r>
+                <w:rPr>
+                  <w:rFonts w:ascii="Cambria Math" w:eastAsiaTheme="minorEastAsia" w:hAnsi="Cambria Math"/>
+                </w:rPr>
+                <m:t>1</m:t>
+              </m:r>
+            </m:sub>
+          </m:sSub>
+          <m:d>
+            <m:dPr>
+              <m:ctrlPr>
+                <w:rPr>
+                  <w:rFonts w:ascii="Cambria Math" w:eastAsiaTheme="minorEastAsia" w:hAnsi="Cambria Math"/>
+                  <w:i/>
+                </w:rPr>
+              </m:ctrlPr>
+            </m:dPr>
+            <m:e>
+              <m:rad>
+                <m:radPr>
+                  <m:degHide m:val="1"/>
+                  <m:ctrlPr>
+                    <w:rPr>
+                      <w:rFonts w:ascii="Cambria Math" w:eastAsiaTheme="minorEastAsia" w:hAnsi="Cambria Math"/>
+                      <w:i/>
+                    </w:rPr>
+                  </m:ctrlPr>
+                </m:radPr>
+                <m:deg/>
+                <m:e>
+                  <m:r>
+                    <w:rPr>
+                      <w:rFonts w:ascii="Cambria Math" w:eastAsiaTheme="minorEastAsia" w:hAnsi="Cambria Math"/>
+                    </w:rPr>
+                    <m:t xml:space="preserve">s </m:t>
+                  </m:r>
+                </m:e>
+              </m:rad>
+            </m:e>
+          </m:d>
+          <m:r>
+            <w:rPr>
+              <w:rFonts w:ascii="Cambria Math" w:eastAsiaTheme="minorEastAsia" w:hAnsi="Cambria Math"/>
+            </w:rPr>
+            <m:t>/</m:t>
+          </m:r>
+          <m:rad>
+            <m:radPr>
+              <m:degHide m:val="1"/>
+              <m:ctrlPr>
+                <w:rPr>
+                  <w:rFonts w:ascii="Cambria Math" w:eastAsiaTheme="minorEastAsia" w:hAnsi="Cambria Math"/>
+                  <w:i/>
+                </w:rPr>
+              </m:ctrlPr>
+            </m:radPr>
+            <m:deg/>
+            <m:e>
+              <m:r>
+                <w:rPr>
+                  <w:rFonts w:ascii="Cambria Math" w:eastAsiaTheme="minorEastAsia" w:hAnsi="Cambria Math"/>
+                </w:rPr>
+                <m:t>s</m:t>
+              </m:r>
+            </m:e>
+          </m:rad>
+          <m:r>
+            <w:rPr>
+              <w:rFonts w:ascii="Cambria Math" w:eastAsiaTheme="minorEastAsia" w:hAnsi="Cambria Math"/>
+            </w:rPr>
+            <m:t>]/[</m:t>
+          </m:r>
+          <m:sSub>
+            <m:sSubPr>
+              <m:ctrlPr>
+                <w:rPr>
+                  <w:rFonts w:ascii="Cambria Math" w:eastAsiaTheme="minorEastAsia" w:hAnsi="Cambria Math"/>
+                  <w:i/>
+                </w:rPr>
+              </m:ctrlPr>
+            </m:sSubPr>
+            <m:e>
+              <m:r>
+                <w:rPr>
+                  <w:rFonts w:ascii="Cambria Math" w:eastAsiaTheme="minorEastAsia" w:hAnsi="Cambria Math"/>
+                </w:rPr>
+                <m:t>I</m:t>
+              </m:r>
+            </m:e>
+            <m:sub>
+              <m:r>
+                <w:rPr>
+                  <w:rFonts w:ascii="Cambria Math" w:eastAsiaTheme="minorEastAsia" w:hAnsi="Cambria Math"/>
+                </w:rPr>
+                <m:t>0</m:t>
+              </m:r>
+            </m:sub>
+          </m:sSub>
+          <m:d>
+            <m:dPr>
+              <m:ctrlPr>
+                <w:rPr>
+                  <w:rFonts w:ascii="Cambria Math" w:eastAsiaTheme="minorEastAsia" w:hAnsi="Cambria Math"/>
+                  <w:i/>
+                </w:rPr>
+              </m:ctrlPr>
+            </m:dPr>
+            <m:e>
+              <m:rad>
+                <m:radPr>
+                  <m:degHide m:val="1"/>
+                  <m:ctrlPr>
+                    <w:rPr>
+                      <w:rFonts w:ascii="Cambria Math" w:eastAsiaTheme="minorEastAsia" w:hAnsi="Cambria Math"/>
+                      <w:i/>
+                    </w:rPr>
+                  </m:ctrlPr>
+                </m:radPr>
+                <m:deg/>
+                <m:e>
+                  <m:r>
+                    <w:rPr>
+                      <w:rFonts w:ascii="Cambria Math" w:eastAsiaTheme="minorEastAsia" w:hAnsi="Cambria Math"/>
+                    </w:rPr>
+                    <m:t>s</m:t>
+                  </m:r>
+                </m:e>
+              </m:rad>
+            </m:e>
+          </m:d>
+          <m:r>
+            <w:rPr>
+              <w:rFonts w:ascii="Cambria Math" w:eastAsiaTheme="minorEastAsia" w:hAnsi="Cambria Math"/>
+            </w:rPr>
+            <m:t>-</m:t>
+          </m:r>
+          <m:sSub>
+            <m:sSubPr>
+              <m:ctrlPr>
+                <w:rPr>
+                  <w:rFonts w:ascii="Cambria Math" w:eastAsiaTheme="minorEastAsia" w:hAnsi="Cambria Math"/>
+                  <w:i/>
+                </w:rPr>
+              </m:ctrlPr>
+            </m:sSubPr>
+            <m:e>
+              <m:r>
+                <w:rPr>
+                  <w:rFonts w:ascii="Cambria Math" w:eastAsiaTheme="minorEastAsia" w:hAnsi="Cambria Math"/>
+                </w:rPr>
+                <m:t>I</m:t>
+              </m:r>
+            </m:e>
+            <m:sub>
+              <m:r>
+                <w:rPr>
+                  <w:rFonts w:ascii="Cambria Math" w:eastAsiaTheme="minorEastAsia" w:hAnsi="Cambria Math"/>
+                </w:rPr>
+                <m:t>1</m:t>
+              </m:r>
+            </m:sub>
+          </m:sSub>
+          <m:d>
+            <m:dPr>
+              <m:ctrlPr>
+                <w:rPr>
+                  <w:rFonts w:ascii="Cambria Math" w:eastAsiaTheme="minorEastAsia" w:hAnsi="Cambria Math"/>
+                  <w:i/>
+                </w:rPr>
+              </m:ctrlPr>
+            </m:dPr>
+            <m:e>
+              <m:rad>
+                <m:radPr>
+                  <m:degHide m:val="1"/>
+                  <m:ctrlPr>
+                    <w:rPr>
+                      <w:rFonts w:ascii="Cambria Math" w:eastAsiaTheme="minorEastAsia" w:hAnsi="Cambria Math"/>
+                      <w:i/>
+                    </w:rPr>
+                  </m:ctrlPr>
+                </m:radPr>
+                <m:deg/>
+                <m:e>
+                  <m:r>
+                    <w:rPr>
+                      <w:rFonts w:ascii="Cambria Math" w:eastAsiaTheme="minorEastAsia" w:hAnsi="Cambria Math"/>
+                    </w:rPr>
+                    <m:t xml:space="preserve">s </m:t>
+                  </m:r>
+                </m:e>
+              </m:rad>
+            </m:e>
+          </m:d>
+          <m:r>
+            <w:rPr>
+              <w:rFonts w:ascii="Cambria Math" w:eastAsiaTheme="minorEastAsia" w:hAnsi="Cambria Math"/>
+            </w:rPr>
+            <m:t>/</m:t>
+          </m:r>
+          <m:rad>
+            <m:radPr>
+              <m:degHide m:val="1"/>
+              <m:ctrlPr>
+                <w:rPr>
+                  <w:rFonts w:ascii="Cambria Math" w:eastAsiaTheme="minorEastAsia" w:hAnsi="Cambria Math"/>
+                  <w:i/>
+                </w:rPr>
+              </m:ctrlPr>
+            </m:radPr>
+            <m:deg/>
+            <m:e>
+              <m:r>
+                <w:rPr>
+                  <w:rFonts w:ascii="Cambria Math" w:eastAsiaTheme="minorEastAsia" w:hAnsi="Cambria Math"/>
+                </w:rPr>
+                <m:t>s</m:t>
+              </m:r>
+            </m:e>
+          </m:rad>
+          <m:r>
+            <w:rPr>
+              <w:rFonts w:ascii="Cambria Math" w:eastAsiaTheme="minorEastAsia" w:hAnsi="Cambria Math"/>
+            </w:rPr>
+            <m:t>]</m:t>
+          </m:r>
+        </m:oMath>
+      </m:oMathPara>
+    </w:p>
+    <w:p/>
     <w:sectPr>
       <w:pgSz w:w="12240" w:h="15840"/>
       <w:pgMar w:top="1440" w:right="1440" w:bottom="1440" w:left="1440" w:header="720" w:footer="720" w:gutter="0"/>
@@ -1908,6 +2861,7 @@
     <w:lsdException w:name="HTML Sample" w:semiHidden="1" w:unhideWhenUsed="1"/>
     <w:lsdException w:name="HTML Typewriter" w:semiHidden="1" w:unhideWhenUsed="1"/>
     <w:lsdException w:name="HTML Variable" w:semiHidden="1" w:unhideWhenUsed="1"/>
+    <w:lsdException w:name="Normal Table" w:semiHidden="1" w:unhideWhenUsed="1"/>
     <w:lsdException w:name="annotation subject" w:semiHidden="1" w:unhideWhenUsed="1"/>
     <w:lsdException w:name="No List" w:semiHidden="1" w:unhideWhenUsed="1"/>
     <w:lsdException w:name="Outline List 1" w:semiHidden="1" w:unhideWhenUsed="1"/>
@@ -1950,8 +2904,11 @@
     <w:lsdException w:name="Table Contemporary" w:semiHidden="1" w:unhideWhenUsed="1"/>
     <w:lsdException w:name="Table Elegant" w:semiHidden="1" w:unhideWhenUsed="1"/>
     <w:lsdException w:name="Table Professional" w:semiHidden="1" w:unhideWhenUsed="1"/>
+    <w:lsdException w:name="Table Subtle 1" w:semiHidden="1" w:unhideWhenUsed="1"/>
     <w:lsdException w:name="Table Subtle 2" w:semiHidden="1" w:unhideWhenUsed="1"/>
     <w:lsdException w:name="Table Web 1" w:semiHidden="1" w:unhideWhenUsed="1"/>
+    <w:lsdException w:name="Table Web 2" w:semiHidden="1" w:unhideWhenUsed="1"/>
+    <w:lsdException w:name="Table Web 3" w:semiHidden="1" w:unhideWhenUsed="1"/>
     <w:lsdException w:name="Balloon Text" w:semiHidden="1" w:unhideWhenUsed="1"/>
     <w:lsdException w:name="Table Grid" w:uiPriority="39"/>
     <w:lsdException w:name="Table Theme" w:semiHidden="1" w:unhideWhenUsed="1"/>

</xml_diff>

<commit_message>
Completed analysis of 2nd inversion test and responded back to Dr. Spector that his initial condition does not make sense to me given my understanding of the analytic equation.
</commit_message>
<xml_diff>
--- a/docs/inversion test 2.docx
+++ b/docs/inversion test 2.docx
@@ -1,6 +1,6 @@
 
 <file path=word/document.xml><?xml version="1.0" encoding="utf-8"?>
-<w:document xmlns:wpc="http://schemas.microsoft.com/office/word/2010/wordprocessingCanvas" xmlns:cx="http://schemas.microsoft.com/office/drawing/2014/chartex" xmlns:cx1="http://schemas.microsoft.com/office/drawing/2015/9/8/chartex" xmlns:cx2="http://schemas.microsoft.com/office/drawing/2015/10/21/chartex" xmlns:cx3="http://schemas.microsoft.com/office/drawing/2016/5/9/chartex" xmlns:cx4="http://schemas.microsoft.com/office/drawing/2016/5/10/chartex" xmlns:cx5="http://schemas.microsoft.com/office/drawing/2016/5/11/chartex" xmlns:cx6="http://schemas.microsoft.com/office/drawing/2016/5/12/chartex" xmlns:cx7="http://schemas.microsoft.com/office/drawing/2016/5/13/chartex" xmlns:cx8="http://schemas.microsoft.com/office/drawing/2016/5/14/chartex" xmlns:mc="http://schemas.openxmlformats.org/markup-compatibility/2006" xmlns:aink="http://schemas.microsoft.com/office/drawing/2016/ink" xmlns:am3d="http://schemas.microsoft.com/office/drawing/2017/model3d" xmlns:o="urn:schemas-microsoft-com:office:office" xmlns:r="http://schemas.openxmlformats.org/officeDocument/2006/relationships" xmlns:m="http://schemas.openxmlformats.org/officeDocument/2006/math" xmlns:v="urn:schemas-microsoft-com:vml" xmlns:wp14="http://schemas.microsoft.com/office/word/2010/wordprocessingDrawing" xmlns:wp="http://schemas.openxmlformats.org/drawingml/2006/wordprocessingDrawing" xmlns:w10="urn:schemas-microsoft-com:office:word" xmlns:w="http://schemas.openxmlformats.org/wordprocessingml/2006/main" xmlns:w14="http://schemas.microsoft.com/office/word/2010/wordml" xmlns:w15="http://schemas.microsoft.com/office/word/2012/wordml" xmlns:w16cex="http://schemas.microsoft.com/office/word/2018/wordml/cex" xmlns:w16cid="http://schemas.microsoft.com/office/word/2016/wordml/cid" xmlns:w16="http://schemas.microsoft.com/office/word/2018/wordml" xmlns:w16se="http://schemas.microsoft.com/office/word/2015/wordml/symex" xmlns:wpg="http://schemas.microsoft.com/office/word/2010/wordprocessingGroup" xmlns:wpi="http://schemas.microsoft.com/office/word/2010/wordprocessingInk" xmlns:wne="http://schemas.microsoft.com/office/word/2006/wordml" xmlns:wps="http://schemas.microsoft.com/office/word/2010/wordprocessingShape" mc:Ignorable="w14 w15 w16se w16cid w16 w16cex wp14">
+<w:document xmlns:wpc="http://schemas.microsoft.com/office/word/2010/wordprocessingCanvas" xmlns:cx="http://schemas.microsoft.com/office/drawing/2014/chartex" xmlns:cx1="http://schemas.microsoft.com/office/drawing/2015/9/8/chartex" xmlns:cx2="http://schemas.microsoft.com/office/drawing/2015/10/21/chartex" xmlns:cx3="http://schemas.microsoft.com/office/drawing/2016/5/9/chartex" xmlns:cx4="http://schemas.microsoft.com/office/drawing/2016/5/10/chartex" xmlns:cx5="http://schemas.microsoft.com/office/drawing/2016/5/11/chartex" xmlns:cx6="http://schemas.microsoft.com/office/drawing/2016/5/12/chartex" xmlns:cx7="http://schemas.microsoft.com/office/drawing/2016/5/13/chartex" xmlns:cx8="http://schemas.microsoft.com/office/drawing/2016/5/14/chartex" xmlns:mc="http://schemas.openxmlformats.org/markup-compatibility/2006" xmlns:aink="http://schemas.microsoft.com/office/drawing/2016/ink" xmlns:am3d="http://schemas.microsoft.com/office/drawing/2017/model3d" xmlns:o="urn:schemas-microsoft-com:office:office" xmlns:r="http://schemas.openxmlformats.org/officeDocument/2006/relationships" xmlns:m="http://schemas.openxmlformats.org/officeDocument/2006/math" xmlns:v="urn:schemas-microsoft-com:vml" xmlns:wp14="http://schemas.microsoft.com/office/word/2010/wordprocessingDrawing" xmlns:wp="http://schemas.openxmlformats.org/drawingml/2006/wordprocessingDrawing" xmlns:w10="urn:schemas-microsoft-com:office:word" xmlns:w="http://schemas.openxmlformats.org/wordprocessingml/2006/main" xmlns:w14="http://schemas.microsoft.com/office/word/2010/wordml" xmlns:w15="http://schemas.microsoft.com/office/word/2012/wordml" xmlns:w16cex="http://schemas.microsoft.com/office/word/2018/wordml/cex" xmlns:w16cid="http://schemas.microsoft.com/office/word/2016/wordml/cid" xmlns:w16="http://schemas.microsoft.com/office/word/2018/wordml" xmlns:w16sdtdh="http://schemas.microsoft.com/office/word/2020/wordml/sdtdatahash" xmlns:w16se="http://schemas.microsoft.com/office/word/2015/wordml/symex" xmlns:wpg="http://schemas.microsoft.com/office/word/2010/wordprocessingGroup" xmlns:wpi="http://schemas.microsoft.com/office/word/2010/wordprocessingInk" xmlns:wne="http://schemas.microsoft.com/office/word/2006/wordml" xmlns:wps="http://schemas.microsoft.com/office/word/2010/wordprocessingShape" mc:Ignorable="w14 w15 w16se w16cid w16 w16cex w16sdtdh wp14">
   <w:body>
     <w:p>
       <w:pPr>
@@ -61,13 +61,7 @@
               <w:rPr>
                 <w:rFonts w:ascii="Cambria Math" w:hAnsi="Cambria Math"/>
               </w:rPr>
-              <m:t>F</m:t>
-            </m:r>
-            <m:r>
-              <w:rPr>
-                <w:rFonts w:ascii="Cambria Math" w:hAnsi="Cambria Math"/>
-              </w:rPr>
-              <m:t xml:space="preserve"> </m:t>
+              <m:t xml:space="preserve">F </m:t>
             </m:r>
           </m:e>
         </m:acc>
@@ -119,7 +113,21 @@
         <w:rPr>
           <w:rFonts w:eastAsiaTheme="minorEastAsia"/>
         </w:rPr>
-        <w:t xml:space="preserve"> (s)[3</w:t>
+        <w:t xml:space="preserve"> (s</w:t>
+      </w:r>
+      <w:proofErr w:type="gramStart"/>
+      <w:r>
+        <w:rPr>
+          <w:rFonts w:eastAsiaTheme="minorEastAsia"/>
+        </w:rPr>
+        <w:t>)[</w:t>
+      </w:r>
+      <w:proofErr w:type="gramEnd"/>
+      <w:r>
+        <w:rPr>
+          <w:rFonts w:eastAsiaTheme="minorEastAsia"/>
+        </w:rPr>
+        <w:t>3</w:t>
       </w:r>
       <m:oMath>
         <m:sSub>
@@ -184,19 +192,7 @@
           <w:rPr>
             <w:rFonts w:ascii="Cambria Math" w:eastAsiaTheme="minorEastAsia" w:hAnsi="Cambria Math"/>
           </w:rPr>
-          <m:t>-</m:t>
-        </m:r>
-        <m:r>
-          <w:rPr>
-            <w:rFonts w:ascii="Cambria Math" w:eastAsiaTheme="minorEastAsia" w:hAnsi="Cambria Math"/>
-          </w:rPr>
-          <m:t>8</m:t>
-        </m:r>
-        <m:r>
-          <w:rPr>
-            <w:rFonts w:ascii="Cambria Math" w:eastAsiaTheme="minorEastAsia" w:hAnsi="Cambria Math"/>
-          </w:rPr>
-          <m:t>α</m:t>
+          <m:t>-8α</m:t>
         </m:r>
         <m:sSub>
           <m:sSubPr>
@@ -250,13 +246,7 @@
                   <w:rPr>
                     <w:rFonts w:ascii="Cambria Math" w:eastAsiaTheme="minorEastAsia" w:hAnsi="Cambria Math"/>
                   </w:rPr>
-                  <m:t>s</m:t>
-                </m:r>
-                <m:r>
-                  <w:rPr>
-                    <w:rFonts w:ascii="Cambria Math" w:eastAsiaTheme="minorEastAsia" w:hAnsi="Cambria Math"/>
-                  </w:rPr>
-                  <m:t xml:space="preserve"> </m:t>
+                  <m:t xml:space="preserve">s </m:t>
                 </m:r>
               </m:e>
             </m:rad>
@@ -356,19 +346,7 @@
           <w:rPr>
             <w:rFonts w:ascii="Cambria Math" w:eastAsiaTheme="minorEastAsia" w:hAnsi="Cambria Math"/>
           </w:rPr>
-          <m:t>-</m:t>
-        </m:r>
-        <m:r>
-          <w:rPr>
-            <w:rFonts w:ascii="Cambria Math" w:eastAsiaTheme="minorEastAsia" w:hAnsi="Cambria Math"/>
-          </w:rPr>
-          <m:t>2</m:t>
-        </m:r>
-        <m:r>
-          <w:rPr>
-            <w:rFonts w:ascii="Cambria Math" w:eastAsiaTheme="minorEastAsia" w:hAnsi="Cambria Math"/>
-          </w:rPr>
-          <m:t>α</m:t>
+          <m:t>-2α</m:t>
         </m:r>
         <m:sSub>
           <m:sSubPr>
@@ -422,13 +400,7 @@
                   <w:rPr>
                     <w:rFonts w:ascii="Cambria Math" w:eastAsiaTheme="minorEastAsia" w:hAnsi="Cambria Math"/>
                   </w:rPr>
-                  <m:t>s</m:t>
-                </m:r>
-                <m:r>
-                  <w:rPr>
-                    <w:rFonts w:ascii="Cambria Math" w:eastAsiaTheme="minorEastAsia" w:hAnsi="Cambria Math"/>
-                  </w:rPr>
-                  <m:t xml:space="preserve"> </m:t>
+                  <m:t xml:space="preserve">s </m:t>
                 </m:r>
               </m:e>
             </m:rad>
@@ -572,13 +544,7 @@
           <w:rPr>
             <w:rFonts w:ascii="Cambria Math" w:eastAsiaTheme="minorEastAsia" w:hAnsi="Cambria Math"/>
           </w:rPr>
-          <m:t>α</m:t>
-        </m:r>
-        <m:r>
-          <w:rPr>
-            <w:rFonts w:ascii="Cambria Math" w:eastAsiaTheme="minorEastAsia" w:hAnsi="Cambria Math"/>
-          </w:rPr>
-          <m:t>=</m:t>
+          <m:t>α=</m:t>
         </m:r>
         <m:f>
           <m:fPr>
@@ -689,25 +655,7 @@
                 <w:rPr>
                   <w:rFonts w:ascii="Cambria Math" w:eastAsiaTheme="minorEastAsia" w:hAnsi="Cambria Math"/>
                 </w:rPr>
-                <m:t>F</m:t>
-              </m:r>
-              <m:r>
-                <w:rPr>
-                  <w:rFonts w:ascii="Cambria Math" w:eastAsiaTheme="minorEastAsia" w:hAnsi="Cambria Math"/>
-                </w:rPr>
-                <m:t>(</m:t>
-              </m:r>
-              <m:r>
-                <w:rPr>
-                  <w:rFonts w:ascii="Cambria Math" w:eastAsiaTheme="minorEastAsia" w:hAnsi="Cambria Math"/>
-                </w:rPr>
-                <m:t>t</m:t>
-              </m:r>
-              <m:r>
-                <w:rPr>
-                  <w:rFonts w:ascii="Cambria Math" w:eastAsiaTheme="minorEastAsia" w:hAnsi="Cambria Math"/>
-                </w:rPr>
-                <m:t>)</m:t>
+                <m:t>F(t)</m:t>
               </m:r>
             </m:num>
             <m:den>
@@ -1013,14 +961,7 @@
                   <w:rFonts w:ascii="Cambria Math" w:eastAsiaTheme="minorEastAsia" w:hAnsi="Cambria Math"/>
                   <w:sz w:val="20"/>
                 </w:rPr>
-                <m:t>n</m:t>
-              </m:r>
-              <m:r>
-                <w:rPr>
-                  <w:rFonts w:ascii="Cambria Math" w:eastAsiaTheme="minorEastAsia" w:hAnsi="Cambria Math"/>
-                  <w:sz w:val="20"/>
-                </w:rPr>
-                <m:t xml:space="preserve"> </m:t>
+                <m:t xml:space="preserve">n </m:t>
               </m:r>
             </m:sub>
           </m:sSub>
@@ -1231,14 +1172,7 @@
                           <w:rFonts w:ascii="Cambria Math" w:eastAsiaTheme="minorEastAsia" w:hAnsi="Cambria Math"/>
                           <w:sz w:val="20"/>
                         </w:rPr>
-                        <m:t>s</m:t>
-                      </m:r>
-                      <m:r>
-                        <w:rPr>
-                          <w:rFonts w:ascii="Cambria Math" w:eastAsiaTheme="minorEastAsia" w:hAnsi="Cambria Math"/>
-                          <w:sz w:val="20"/>
-                        </w:rPr>
-                        <m:t xml:space="preserve"> </m:t>
+                        <m:t xml:space="preserve">s </m:t>
                       </m:r>
                     </m:sub>
                   </m:sSub>
@@ -1285,14 +1219,7 @@
                       <w:rFonts w:ascii="Cambria Math" w:eastAsiaTheme="minorEastAsia" w:hAnsi="Cambria Math"/>
                       <w:sz w:val="20"/>
                     </w:rPr>
-                    <m:t>n</m:t>
-                  </m:r>
-                  <m:r>
-                    <w:rPr>
-                      <w:rFonts w:ascii="Cambria Math" w:eastAsiaTheme="minorEastAsia" w:hAnsi="Cambria Math"/>
-                      <w:sz w:val="20"/>
-                    </w:rPr>
-                    <m:t xml:space="preserve">  </m:t>
+                    <m:t xml:space="preserve">n  </m:t>
                   </m:r>
                 </m:sub>
                 <m:sup>
@@ -1310,14 +1237,7 @@
                   <w:rFonts w:ascii="Cambria Math" w:eastAsiaTheme="minorEastAsia" w:hAnsi="Cambria Math"/>
                   <w:sz w:val="20"/>
                 </w:rPr>
-                <m:t>-</m:t>
-              </m:r>
-              <m:r>
-                <w:rPr>
-                  <w:rFonts w:ascii="Cambria Math" w:eastAsiaTheme="minorEastAsia" w:hAnsi="Cambria Math"/>
-                  <w:sz w:val="20"/>
-                </w:rPr>
-                <m:t>(1-2</m:t>
+                <m:t>-(1-2</m:t>
               </m:r>
               <m:sSub>
                 <m:sSubPr>
@@ -1410,8 +1330,17 @@
           <w:rFonts w:eastAsiaTheme="minorEastAsia"/>
           <w:sz w:val="20"/>
         </w:rPr>
-        <w:t xml:space="preserve"> are the roots of the following characteristic equation</w:t>
-      </w:r>
+        <w:t xml:space="preserve"> are the roots of the following characteristic </w:t>
+      </w:r>
+      <w:proofErr w:type="gramStart"/>
+      <w:r>
+        <w:rPr>
+          <w:rFonts w:eastAsiaTheme="minorEastAsia"/>
+          <w:sz w:val="20"/>
+        </w:rPr>
+        <w:t>equation</w:t>
+      </w:r>
+      <w:proofErr w:type="gramEnd"/>
     </w:p>
     <w:p>
       <w:pPr>
@@ -1642,14 +1571,22 @@
         <w:rPr>
           <w:rFonts w:eastAsiaTheme="minorEastAsia"/>
         </w:rPr>
-        <w:t>Start with the following values of the parame</w:t>
-      </w:r>
+        <w:t xml:space="preserve">Start with the following values of the </w:t>
+      </w:r>
+      <w:proofErr w:type="gramStart"/>
       <w:r>
         <w:rPr>
           <w:rFonts w:eastAsiaTheme="minorEastAsia"/>
         </w:rPr>
+        <w:t>parame</w:t>
+      </w:r>
+      <w:r>
+        <w:rPr>
+          <w:rFonts w:eastAsiaTheme="minorEastAsia"/>
+        </w:rPr>
         <w:t>ters</w:t>
       </w:r>
+      <w:proofErr w:type="gramEnd"/>
       <w:r>
         <w:rPr>
           <w:rFonts w:eastAsiaTheme="minorEastAsia"/>
@@ -1758,13 +1695,7 @@
           <w:rPr>
             <w:rFonts w:ascii="Cambria Math" w:eastAsiaTheme="minorEastAsia" w:hAnsi="Cambria Math"/>
           </w:rPr>
-          <m:t>s</m:t>
-        </m:r>
-        <m:r>
-          <w:rPr>
-            <w:rFonts w:ascii="Cambria Math" w:eastAsiaTheme="minorEastAsia" w:hAnsi="Cambria Math"/>
-          </w:rPr>
-          <m:t xml:space="preserve">; </m:t>
+          <m:t xml:space="preserve">s; </m:t>
         </m:r>
         <m:sSub>
           <m:sSubPr>
@@ -1796,19 +1727,7 @@
           <w:rPr>
             <w:rFonts w:ascii="Cambria Math" w:eastAsiaTheme="minorEastAsia" w:hAnsi="Cambria Math"/>
           </w:rPr>
-          <m:t>=7</m:t>
-        </m:r>
-        <m:r>
-          <w:rPr>
-            <w:rFonts w:ascii="Cambria Math" w:eastAsiaTheme="minorEastAsia" w:hAnsi="Cambria Math"/>
-          </w:rPr>
-          <m:t>MPa</m:t>
-        </m:r>
-        <m:r>
-          <w:rPr>
-            <w:rFonts w:ascii="Cambria Math" w:eastAsiaTheme="minorEastAsia" w:hAnsi="Cambria Math"/>
-          </w:rPr>
-          <m:t xml:space="preserve">; </m:t>
+          <m:t xml:space="preserve">=7MPa; </m:t>
         </m:r>
         <m:sSub>
           <m:sSubPr>
@@ -1870,7 +1789,17 @@
       </w:pPr>
     </w:p>
     <w:p>
-      <w:r>
+      <w:pPr>
+        <w:rPr>
+          <w:b/>
+          <w:bCs/>
+        </w:rPr>
+      </w:pPr>
+      <w:r>
+        <w:rPr>
+          <w:b/>
+          <w:bCs/>
+        </w:rPr>
         <w:t>Rahul:</w:t>
       </w:r>
     </w:p>
@@ -1889,7 +1818,15 @@
     </w:p>
     <w:p>
       <w:r>
-        <w:t>An = 1*1/1 *1/(alphaN2-1) =  1/(alphaN2-1) = unitless</w:t>
+        <w:t xml:space="preserve">An = 1*1/1 *1/(alphaN2-1) </w:t>
+      </w:r>
+      <w:proofErr w:type="gramStart"/>
+      <w:r>
+        <w:t>=  1</w:t>
+      </w:r>
+      <w:proofErr w:type="gramEnd"/>
+      <w:r>
+        <w:t>/(alphaN2-1) = unitless</w:t>
       </w:r>
     </w:p>
     <w:p>
@@ -1898,8 +1835,13 @@
       </w:r>
     </w:p>
     <w:p>
-      <w:r>
-        <w:t>So F(t) units are a*a*Es = m^2 * Pa</w:t>
+      <w:proofErr w:type="gramStart"/>
+      <w:r>
+        <w:t>So</w:t>
+      </w:r>
+      <w:proofErr w:type="gramEnd"/>
+      <w:r>
+        <w:t xml:space="preserve"> F(t) units are a*a*Es = m^2 * Pa</w:t>
       </w:r>
     </w:p>
     <w:p>
@@ -1908,8 +1850,13 @@
       </w:r>
     </w:p>
     <w:p>
-      <w:r>
-        <w:t>So F(t) is in N</w:t>
+      <w:proofErr w:type="gramStart"/>
+      <w:r>
+        <w:t>So</w:t>
+      </w:r>
+      <w:proofErr w:type="gramEnd"/>
+      <w:r>
+        <w:t xml:space="preserve"> F(t) is in N</w:t>
       </w:r>
     </w:p>
     <w:p/>
@@ -2366,13 +2313,7 @@
             <w:rPr>
               <w:rFonts w:ascii="Cambria Math" w:hAnsi="Cambria Math"/>
             </w:rPr>
-            <m:t>=</m:t>
-          </m:r>
-          <m:r>
-            <w:rPr>
-              <w:rFonts w:ascii="Cambria Math" w:hAnsi="Cambria Math"/>
-            </w:rPr>
-            <m:t>-</m:t>
+            <m:t>=-</m:t>
           </m:r>
           <m:f>
             <m:fPr>
@@ -2472,13 +2413,7 @@
             <w:rPr>
               <w:rFonts w:ascii="Cambria Math" w:eastAsiaTheme="minorEastAsia" w:hAnsi="Cambria Math"/>
             </w:rPr>
-            <m:t>-</m:t>
-          </m:r>
-          <m:r>
-            <w:rPr>
-              <w:rFonts w:ascii="Cambria Math" w:eastAsiaTheme="minorEastAsia" w:hAnsi="Cambria Math"/>
-            </w:rPr>
-            <m:t>4</m:t>
+            <m:t>-4</m:t>
           </m:r>
           <m:sSub>
             <m:sSubPr>
@@ -2739,7 +2674,7 @@
 </file>
 
 <file path=word/styles.xml><?xml version="1.0" encoding="utf-8"?>
-<w:styles xmlns:mc="http://schemas.openxmlformats.org/markup-compatibility/2006" xmlns:r="http://schemas.openxmlformats.org/officeDocument/2006/relationships" xmlns:w="http://schemas.openxmlformats.org/wordprocessingml/2006/main" xmlns:w14="http://schemas.microsoft.com/office/word/2010/wordml" xmlns:w15="http://schemas.microsoft.com/office/word/2012/wordml" xmlns:w16cex="http://schemas.microsoft.com/office/word/2018/wordml/cex" xmlns:w16cid="http://schemas.microsoft.com/office/word/2016/wordml/cid" xmlns:w16="http://schemas.microsoft.com/office/word/2018/wordml" xmlns:w16se="http://schemas.microsoft.com/office/word/2015/wordml/symex" mc:Ignorable="w14 w15 w16se w16cid w16 w16cex">
+<w:styles xmlns:mc="http://schemas.openxmlformats.org/markup-compatibility/2006" xmlns:r="http://schemas.openxmlformats.org/officeDocument/2006/relationships" xmlns:w="http://schemas.openxmlformats.org/wordprocessingml/2006/main" xmlns:w14="http://schemas.microsoft.com/office/word/2010/wordml" xmlns:w15="http://schemas.microsoft.com/office/word/2012/wordml" xmlns:w16cex="http://schemas.microsoft.com/office/word/2018/wordml/cex" xmlns:w16cid="http://schemas.microsoft.com/office/word/2016/wordml/cid" xmlns:w16="http://schemas.microsoft.com/office/word/2018/wordml" xmlns:w16sdtdh="http://schemas.microsoft.com/office/word/2020/wordml/sdtdatahash" xmlns:w16se="http://schemas.microsoft.com/office/word/2015/wordml/symex" mc:Ignorable="w14 w15 w16se w16cid w16 w16cex w16sdtdh">
   <w:docDefaults>
     <w:rPrDefault>
       <w:rPr>

</xml_diff>